<commit_message>
lab 5 - done
</commit_message>
<xml_diff>
--- a/labor_5_jegyzokonyv.docx
+++ b/labor_5_jegyzokonyv.docx
@@ -1056,14 +1056,7 @@
                   <w:rFonts w:ascii="Cambria Math" w:eastAsiaTheme="minorEastAsia" w:hAnsi="Cambria Math"/>
                   <w:lang w:eastAsia="en-GB"/>
                 </w:rPr>
-                <m:t>-</m:t>
-              </m:r>
-              <m:r>
-                <w:rPr>
-                  <w:rFonts w:ascii="Cambria Math" w:eastAsiaTheme="minorEastAsia" w:hAnsi="Cambria Math"/>
-                  <w:lang w:eastAsia="en-GB"/>
-                </w:rPr>
-                <m:t>9</m:t>
+                <m:t>-9</m:t>
               </m:r>
             </m:sup>
           </m:sSup>
@@ -2515,6 +2508,22 @@
     </w:p>
     <w:p>
       <w:pPr>
+        <w:rPr>
+          <w:rFonts w:eastAsiaTheme="minorEastAsia"/>
+          <w:lang w:eastAsia="en-GB"/>
+        </w:rPr>
+      </w:pPr>
+      <w:r>
+        <w:rPr>
+          <w:rFonts w:eastAsiaTheme="minorEastAsia"/>
+          <w:lang w:eastAsia="en-GB"/>
+        </w:rPr>
+        <w:t>Az alábbi táblázat tartalmazza az elméleti értékeket.</w:t>
+      </w:r>
+    </w:p>
+    <w:p>
+      <w:pPr>
+        <w:ind w:firstLine="0"/>
         <w:jc w:val="center"/>
         <w:rPr>
           <w:rFonts w:eastAsiaTheme="minorEastAsia"/>
@@ -2524,13 +2533,13 @@
       <w:r>
         <w:rPr>
           <w:rFonts w:eastAsiaTheme="minorEastAsia"/>
-          <w:lang w:eastAsia="en-GB"/>
-        </w:rPr>
-        <w:lastRenderedPageBreak/>
+          <w:noProof/>
+          <w:lang w:eastAsia="en-GB"/>
+        </w:rPr>
         <w:drawing>
-          <wp:inline distT="0" distB="0" distL="0" distR="0" wp14:anchorId="798C03D8" wp14:editId="0B7C6CE8">
-            <wp:extent cx="4686706" cy="6736664"/>
-            <wp:effectExtent l="0" t="0" r="0" b="7620"/>
+          <wp:inline distT="0" distB="0" distL="0" distR="0" wp14:anchorId="798C03D8" wp14:editId="0E0B69CE">
+            <wp:extent cx="3911600" cy="5622527"/>
+            <wp:effectExtent l="0" t="0" r="0" b="0"/>
             <wp:docPr id="757167460" name="Kép 1"/>
             <wp:cNvGraphicFramePr>
               <a:graphicFrameLocks xmlns:a="http://schemas.openxmlformats.org/drawingml/2006/main" noChangeAspect="1"/>
@@ -2551,7 +2560,7 @@
                   <pic:spPr>
                     <a:xfrm>
                       <a:off x="0" y="0"/>
-                      <a:ext cx="4686706" cy="6736664"/>
+                      <a:ext cx="3934288" cy="5655138"/>
                     </a:xfrm>
                     <a:prstGeom prst="rect">
                       <a:avLst/>
@@ -2575,15 +2584,109 @@
         <w:rPr>
           <w:lang w:eastAsia="en-GB"/>
         </w:rPr>
+        <w:lastRenderedPageBreak/>
         <w:t>Mérés</w:t>
       </w:r>
     </w:p>
     <w:p>
       <w:pPr>
-        <w:rPr>
-          <w:lang w:eastAsia="en-GB"/>
-        </w:rPr>
-      </w:pPr>
+        <w:ind w:firstLine="0"/>
+        <w:jc w:val="center"/>
+        <w:rPr>
+          <w:lang w:eastAsia="en-GB"/>
+        </w:rPr>
+      </w:pPr>
+      <w:r>
+        <w:rPr>
+          <w:lang w:eastAsia="en-GB"/>
+        </w:rPr>
+        <w:drawing>
+          <wp:inline distT="0" distB="0" distL="0" distR="0" wp14:anchorId="04ED4895" wp14:editId="1E063407">
+            <wp:extent cx="4701947" cy="6767146"/>
+            <wp:effectExtent l="0" t="0" r="3810" b="0"/>
+            <wp:docPr id="723735452" name="Kép 1" descr="A képen szöveg, menü, szám, dokumentum látható&#10;&#10;Automatikusan generált leírás"/>
+            <wp:cNvGraphicFramePr>
+              <a:graphicFrameLocks xmlns:a="http://schemas.openxmlformats.org/drawingml/2006/main" noChangeAspect="1"/>
+            </wp:cNvGraphicFramePr>
+            <a:graphic xmlns:a="http://schemas.openxmlformats.org/drawingml/2006/main">
+              <a:graphicData uri="http://schemas.openxmlformats.org/drawingml/2006/picture">
+                <pic:pic xmlns:pic="http://schemas.openxmlformats.org/drawingml/2006/picture">
+                  <pic:nvPicPr>
+                    <pic:cNvPr id="723735452" name="Kép 1" descr="A képen szöveg, menü, szám, dokumentum látható&#10;&#10;Automatikusan generált leírás"/>
+                    <pic:cNvPicPr/>
+                  </pic:nvPicPr>
+                  <pic:blipFill>
+                    <a:blip r:embed="rId10"/>
+                    <a:stretch>
+                      <a:fillRect/>
+                    </a:stretch>
+                  </pic:blipFill>
+                  <pic:spPr>
+                    <a:xfrm>
+                      <a:off x="0" y="0"/>
+                      <a:ext cx="4701947" cy="6767146"/>
+                    </a:xfrm>
+                    <a:prstGeom prst="rect">
+                      <a:avLst/>
+                    </a:prstGeom>
+                  </pic:spPr>
+                </pic:pic>
+              </a:graphicData>
+            </a:graphic>
+          </wp:inline>
+        </w:drawing>
+      </w:r>
+    </w:p>
+    <w:p>
+      <w:pPr>
+        <w:rPr>
+          <w:lang w:eastAsia="en-GB"/>
+        </w:rPr>
+      </w:pPr>
+      <w:r>
+        <w:rPr>
+          <w:i/>
+          <w:iCs/>
+          <w:lang w:eastAsia="en-GB"/>
+        </w:rPr>
+        <w:t>Megjegyzés:</w:t>
+      </w:r>
+      <w:r>
+        <w:rPr>
+          <w:lang w:eastAsia="en-GB"/>
+        </w:rPr>
+        <w:t xml:space="preserve"> A mérésnél az „extrém” alacsony és magas frekvenciáknál az eszközök </w:t>
+      </w:r>
+      <w:proofErr w:type="spellStart"/>
+      <w:r>
+        <w:rPr>
+          <w:lang w:eastAsia="en-GB"/>
+        </w:rPr>
+        <w:t>limitációi</w:t>
+      </w:r>
+      <w:proofErr w:type="spellEnd"/>
+      <w:r>
+        <w:rPr>
+          <w:lang w:eastAsia="en-GB"/>
+        </w:rPr>
+        <w:t xml:space="preserve"> miatt a pontosság, kicsit elcsúszik. Illetve, a táblázatban a </w:t>
+      </w:r>
+      <m:oMath>
+        <m:r>
+          <w:rPr>
+            <w:rFonts w:ascii="Cambria Math" w:hAnsi="Cambria Math"/>
+            <w:lang w:eastAsia="en-GB"/>
+          </w:rPr>
+          <m:t>0</m:t>
+        </m:r>
+      </m:oMath>
+      <w:r>
+        <w:rPr>
+          <w:rFonts w:eastAsiaTheme="minorEastAsia"/>
+          <w:lang w:eastAsia="en-GB"/>
+        </w:rPr>
+        <w:t xml:space="preserve"> értékek a 29. és 31. mérési pontnál azt jelölik, hogy nem sikerült az eszközt beállítani megfelelő (vagy megközelítő) frekvenciára.</w:t>
+      </w:r>
     </w:p>
     <w:p>
       <w:pPr>
@@ -2714,7 +2817,7 @@
                     <pic:cNvPicPr/>
                   </pic:nvPicPr>
                   <pic:blipFill>
-                    <a:blip r:embed="rId10"/>
+                    <a:blip r:embed="rId11"/>
                     <a:stretch>
                       <a:fillRect/>
                     </a:stretch>
@@ -3187,12 +3290,55 @@
     </w:p>
     <w:p>
       <w:pPr>
-        <w:pStyle w:val="Kiemel"/>
+        <w:ind w:firstLine="0"/>
         <w:jc w:val="center"/>
         <w:rPr>
-          <w:lang w:eastAsia="en-GB"/>
-        </w:rPr>
-      </w:pPr>
+          <w:rFonts w:eastAsiaTheme="minorEastAsia"/>
+          <w:lang w:eastAsia="en-GB"/>
+        </w:rPr>
+      </w:pPr>
+      <w:r>
+        <w:rPr>
+          <w:rFonts w:eastAsiaTheme="minorEastAsia"/>
+          <w:lang w:eastAsia="en-GB"/>
+        </w:rPr>
+        <w:lastRenderedPageBreak/>
+        <w:drawing>
+          <wp:inline distT="0" distB="0" distL="0" distR="0" wp14:anchorId="15D00762" wp14:editId="3F7A659C">
+            <wp:extent cx="5651932" cy="8161866"/>
+            <wp:effectExtent l="0" t="0" r="6350" b="0"/>
+            <wp:docPr id="1355063636" name="Kép 1"/>
+            <wp:cNvGraphicFramePr>
+              <a:graphicFrameLocks xmlns:a="http://schemas.openxmlformats.org/drawingml/2006/main" noChangeAspect="1"/>
+            </wp:cNvGraphicFramePr>
+            <a:graphic xmlns:a="http://schemas.openxmlformats.org/drawingml/2006/main">
+              <a:graphicData uri="http://schemas.openxmlformats.org/drawingml/2006/picture">
+                <pic:pic xmlns:pic="http://schemas.openxmlformats.org/drawingml/2006/picture">
+                  <pic:nvPicPr>
+                    <pic:cNvPr id="1355063636" name=""/>
+                    <pic:cNvPicPr/>
+                  </pic:nvPicPr>
+                  <pic:blipFill>
+                    <a:blip r:embed="rId12"/>
+                    <a:stretch>
+                      <a:fillRect/>
+                    </a:stretch>
+                  </pic:blipFill>
+                  <pic:spPr>
+                    <a:xfrm>
+                      <a:off x="0" y="0"/>
+                      <a:ext cx="5666797" cy="8183333"/>
+                    </a:xfrm>
+                    <a:prstGeom prst="rect">
+                      <a:avLst/>
+                    </a:prstGeom>
+                  </pic:spPr>
+                </pic:pic>
+              </a:graphicData>
+            </a:graphic>
+          </wp:inline>
+        </w:drawing>
+      </w:r>
     </w:p>
     <w:p>
       <w:pPr>
@@ -3205,7 +3351,57 @@
         <w:rPr>
           <w:lang w:eastAsia="en-GB"/>
         </w:rPr>
+        <w:lastRenderedPageBreak/>
         <w:t>Mérés</w:t>
+      </w:r>
+    </w:p>
+    <w:p>
+      <w:pPr>
+        <w:ind w:firstLine="0"/>
+        <w:jc w:val="center"/>
+        <w:rPr>
+          <w:lang w:eastAsia="en-GB"/>
+        </w:rPr>
+      </w:pPr>
+      <w:r>
+        <w:rPr>
+          <w:lang w:eastAsia="en-GB"/>
+        </w:rPr>
+        <w:drawing>
+          <wp:inline distT="0" distB="0" distL="0" distR="0" wp14:anchorId="473E88E2" wp14:editId="2EEC55F0">
+            <wp:extent cx="5367867" cy="7768133"/>
+            <wp:effectExtent l="0" t="0" r="4445" b="4445"/>
+            <wp:docPr id="95351316" name="Kép 1"/>
+            <wp:cNvGraphicFramePr>
+              <a:graphicFrameLocks xmlns:a="http://schemas.openxmlformats.org/drawingml/2006/main" noChangeAspect="1"/>
+            </wp:cNvGraphicFramePr>
+            <a:graphic xmlns:a="http://schemas.openxmlformats.org/drawingml/2006/main">
+              <a:graphicData uri="http://schemas.openxmlformats.org/drawingml/2006/picture">
+                <pic:pic xmlns:pic="http://schemas.openxmlformats.org/drawingml/2006/picture">
+                  <pic:nvPicPr>
+                    <pic:cNvPr id="95351316" name=""/>
+                    <pic:cNvPicPr/>
+                  </pic:nvPicPr>
+                  <pic:blipFill>
+                    <a:blip r:embed="rId13"/>
+                    <a:stretch>
+                      <a:fillRect/>
+                    </a:stretch>
+                  </pic:blipFill>
+                  <pic:spPr>
+                    <a:xfrm>
+                      <a:off x="0" y="0"/>
+                      <a:ext cx="5372181" cy="7774376"/>
+                    </a:xfrm>
+                    <a:prstGeom prst="rect">
+                      <a:avLst/>
+                    </a:prstGeom>
+                  </pic:spPr>
+                </pic:pic>
+              </a:graphicData>
+            </a:graphic>
+          </wp:inline>
+        </w:drawing>
       </w:r>
     </w:p>
     <w:p>
@@ -3293,6 +3489,227 @@
     </w:p>
     <w:p>
       <w:pPr>
+        <w:ind w:firstLine="0"/>
+        <w:jc w:val="center"/>
+        <w:rPr>
+          <w:lang w:eastAsia="en-GB"/>
+        </w:rPr>
+      </w:pPr>
+      <w:r>
+        <w:rPr>
+          <w:noProof/>
+        </w:rPr>
+        <w:drawing>
+          <wp:inline distT="0" distB="0" distL="0" distR="0" wp14:anchorId="55942EFE" wp14:editId="471101A3">
+            <wp:extent cx="4210135" cy="3518509"/>
+            <wp:effectExtent l="0" t="0" r="0" b="6350"/>
+            <wp:docPr id="344031755" name="Kép 1"/>
+            <wp:cNvGraphicFramePr>
+              <a:graphicFrameLocks xmlns:a="http://schemas.openxmlformats.org/drawingml/2006/main" noChangeAspect="1"/>
+            </wp:cNvGraphicFramePr>
+            <a:graphic xmlns:a="http://schemas.openxmlformats.org/drawingml/2006/main">
+              <a:graphicData uri="http://schemas.openxmlformats.org/drawingml/2006/picture">
+                <pic:pic xmlns:pic="http://schemas.openxmlformats.org/drawingml/2006/picture">
+                  <pic:nvPicPr>
+                    <pic:cNvPr id="344031755" name="Kép 1"/>
+                    <pic:cNvPicPr/>
+                  </pic:nvPicPr>
+                  <pic:blipFill>
+                    <a:blip r:embed="rId14">
+                      <a:extLst>
+                        <a:ext uri="{28A0092B-C50C-407E-A947-70E740481C1C}">
+                          <a14:useLocalDpi xmlns:a14="http://schemas.microsoft.com/office/drawing/2010/main" val="0"/>
+                        </a:ext>
+                      </a:extLst>
+                    </a:blip>
+                    <a:stretch>
+                      <a:fillRect/>
+                    </a:stretch>
+                  </pic:blipFill>
+                  <pic:spPr>
+                    <a:xfrm>
+                      <a:off x="0" y="0"/>
+                      <a:ext cx="4210135" cy="3518509"/>
+                    </a:xfrm>
+                    <a:prstGeom prst="rect">
+                      <a:avLst/>
+                    </a:prstGeom>
+                  </pic:spPr>
+                </pic:pic>
+              </a:graphicData>
+            </a:graphic>
+          </wp:inline>
+        </w:drawing>
+      </w:r>
+    </w:p>
+    <w:p>
+      <w:pPr>
+        <w:ind w:firstLine="0"/>
+        <w:jc w:val="center"/>
+        <w:rPr>
+          <w:lang w:eastAsia="en-GB"/>
+        </w:rPr>
+      </w:pPr>
+      <w:r>
+        <w:rPr>
+          <w:noProof/>
+        </w:rPr>
+        <w:drawing>
+          <wp:inline distT="0" distB="0" distL="0" distR="0" wp14:anchorId="5B2F8A80" wp14:editId="4C604917">
+            <wp:extent cx="4248417" cy="3528347"/>
+            <wp:effectExtent l="0" t="0" r="0" b="0"/>
+            <wp:docPr id="1615645928" name="Kép 1"/>
+            <wp:cNvGraphicFramePr>
+              <a:graphicFrameLocks xmlns:a="http://schemas.openxmlformats.org/drawingml/2006/main" noChangeAspect="1"/>
+            </wp:cNvGraphicFramePr>
+            <a:graphic xmlns:a="http://schemas.openxmlformats.org/drawingml/2006/main">
+              <a:graphicData uri="http://schemas.openxmlformats.org/drawingml/2006/picture">
+                <pic:pic xmlns:pic="http://schemas.openxmlformats.org/drawingml/2006/picture">
+                  <pic:nvPicPr>
+                    <pic:cNvPr id="1615645928" name="Kép 1"/>
+                    <pic:cNvPicPr/>
+                  </pic:nvPicPr>
+                  <pic:blipFill>
+                    <a:blip r:embed="rId15">
+                      <a:extLst>
+                        <a:ext uri="{28A0092B-C50C-407E-A947-70E740481C1C}">
+                          <a14:useLocalDpi xmlns:a14="http://schemas.microsoft.com/office/drawing/2010/main" val="0"/>
+                        </a:ext>
+                      </a:extLst>
+                    </a:blip>
+                    <a:stretch>
+                      <a:fillRect/>
+                    </a:stretch>
+                  </pic:blipFill>
+                  <pic:spPr>
+                    <a:xfrm>
+                      <a:off x="0" y="0"/>
+                      <a:ext cx="4248417" cy="3528347"/>
+                    </a:xfrm>
+                    <a:prstGeom prst="rect">
+                      <a:avLst/>
+                    </a:prstGeom>
+                  </pic:spPr>
+                </pic:pic>
+              </a:graphicData>
+            </a:graphic>
+          </wp:inline>
+        </w:drawing>
+      </w:r>
+    </w:p>
+    <w:p>
+      <w:pPr>
+        <w:ind w:firstLine="0"/>
+        <w:jc w:val="center"/>
+        <w:rPr>
+          <w:lang w:eastAsia="en-GB"/>
+        </w:rPr>
+      </w:pPr>
+      <w:r>
+        <w:rPr>
+          <w:noProof/>
+        </w:rPr>
+        <w:lastRenderedPageBreak/>
+        <w:drawing>
+          <wp:inline distT="0" distB="0" distL="0" distR="0" wp14:anchorId="04EF4304" wp14:editId="3AEFC631">
+            <wp:extent cx="4500558" cy="3805881"/>
+            <wp:effectExtent l="0" t="0" r="0" b="4445"/>
+            <wp:docPr id="1283193910" name="Kép 1"/>
+            <wp:cNvGraphicFramePr>
+              <a:graphicFrameLocks xmlns:a="http://schemas.openxmlformats.org/drawingml/2006/main" noChangeAspect="1"/>
+            </wp:cNvGraphicFramePr>
+            <a:graphic xmlns:a="http://schemas.openxmlformats.org/drawingml/2006/main">
+              <a:graphicData uri="http://schemas.openxmlformats.org/drawingml/2006/picture">
+                <pic:pic xmlns:pic="http://schemas.openxmlformats.org/drawingml/2006/picture">
+                  <pic:nvPicPr>
+                    <pic:cNvPr id="1283193910" name="Kép 1"/>
+                    <pic:cNvPicPr/>
+                  </pic:nvPicPr>
+                  <pic:blipFill>
+                    <a:blip r:embed="rId16">
+                      <a:extLst>
+                        <a:ext uri="{28A0092B-C50C-407E-A947-70E740481C1C}">
+                          <a14:useLocalDpi xmlns:a14="http://schemas.microsoft.com/office/drawing/2010/main" val="0"/>
+                        </a:ext>
+                      </a:extLst>
+                    </a:blip>
+                    <a:stretch>
+                      <a:fillRect/>
+                    </a:stretch>
+                  </pic:blipFill>
+                  <pic:spPr>
+                    <a:xfrm>
+                      <a:off x="0" y="0"/>
+                      <a:ext cx="4500558" cy="3805881"/>
+                    </a:xfrm>
+                    <a:prstGeom prst="rect">
+                      <a:avLst/>
+                    </a:prstGeom>
+                  </pic:spPr>
+                </pic:pic>
+              </a:graphicData>
+            </a:graphic>
+          </wp:inline>
+        </w:drawing>
+      </w:r>
+    </w:p>
+    <w:p>
+      <w:pPr>
+        <w:ind w:firstLine="0"/>
+        <w:jc w:val="center"/>
+        <w:rPr>
+          <w:lang w:eastAsia="en-GB"/>
+        </w:rPr>
+      </w:pPr>
+      <w:r>
+        <w:rPr>
+          <w:lang w:eastAsia="en-GB"/>
+        </w:rPr>
+        <w:drawing>
+          <wp:inline distT="0" distB="0" distL="0" distR="0" wp14:anchorId="2404716D" wp14:editId="06264ED2">
+            <wp:extent cx="4423533" cy="3717401"/>
+            <wp:effectExtent l="0" t="0" r="0" b="0"/>
+            <wp:docPr id="103239717" name="Kép 1"/>
+            <wp:cNvGraphicFramePr>
+              <a:graphicFrameLocks xmlns:a="http://schemas.openxmlformats.org/drawingml/2006/main" noChangeAspect="1"/>
+            </wp:cNvGraphicFramePr>
+            <a:graphic xmlns:a="http://schemas.openxmlformats.org/drawingml/2006/main">
+              <a:graphicData uri="http://schemas.openxmlformats.org/drawingml/2006/picture">
+                <pic:pic xmlns:pic="http://schemas.openxmlformats.org/drawingml/2006/picture">
+                  <pic:nvPicPr>
+                    <pic:cNvPr id="103239717" name="Kép 1"/>
+                    <pic:cNvPicPr/>
+                  </pic:nvPicPr>
+                  <pic:blipFill>
+                    <a:blip r:embed="rId17">
+                      <a:extLst>
+                        <a:ext uri="{28A0092B-C50C-407E-A947-70E740481C1C}">
+                          <a14:useLocalDpi xmlns:a14="http://schemas.microsoft.com/office/drawing/2010/main" val="0"/>
+                        </a:ext>
+                      </a:extLst>
+                    </a:blip>
+                    <a:stretch>
+                      <a:fillRect/>
+                    </a:stretch>
+                  </pic:blipFill>
+                  <pic:spPr>
+                    <a:xfrm>
+                      <a:off x="0" y="0"/>
+                      <a:ext cx="4423533" cy="3717401"/>
+                    </a:xfrm>
+                    <a:prstGeom prst="rect">
+                      <a:avLst/>
+                    </a:prstGeom>
+                  </pic:spPr>
+                </pic:pic>
+              </a:graphicData>
+            </a:graphic>
+          </wp:inline>
+        </w:drawing>
+      </w:r>
+    </w:p>
+    <w:p>
+      <w:pPr>
         <w:pStyle w:val="Feladatcm"/>
         <w:rPr>
           <w:lang w:eastAsia="en-GB"/>
@@ -3403,13 +3820,956 @@
       <w:r>
         <w:rPr>
           <w:rFonts w:eastAsiaTheme="minorEastAsia"/>
+          <w:b/>
+          <w:bCs/>
+          <w:lang w:eastAsia="en-GB"/>
+        </w:rPr>
+        <w:t>Elméleti válasz:</w:t>
+      </w:r>
+      <w:r>
+        <w:rPr>
+          <w:rFonts w:eastAsiaTheme="minorEastAsia"/>
+          <w:lang w:eastAsia="en-GB"/>
+        </w:rPr>
+        <w:t xml:space="preserve"> A Wien-osztónál tudjuk, hogy az </w:t>
+      </w:r>
+      <m:oMath>
+        <m:f>
+          <m:fPr>
+            <m:ctrlPr>
+              <w:rPr>
+                <w:rFonts w:ascii="Cambria Math" w:eastAsiaTheme="minorEastAsia" w:hAnsi="Cambria Math"/>
+                <w:i/>
+                <w:lang w:eastAsia="en-GB"/>
+              </w:rPr>
+            </m:ctrlPr>
+          </m:fPr>
+          <m:num>
+            <m:r>
+              <w:rPr>
+                <w:rFonts w:ascii="Cambria Math" w:eastAsiaTheme="minorEastAsia" w:hAnsi="Cambria Math"/>
+                <w:lang w:eastAsia="en-GB"/>
+              </w:rPr>
+              <m:t>1</m:t>
+            </m:r>
+          </m:num>
+          <m:den>
+            <m:r>
+              <w:rPr>
+                <w:rFonts w:ascii="Cambria Math" w:eastAsiaTheme="minorEastAsia" w:hAnsi="Cambria Math"/>
+                <w:lang w:eastAsia="en-GB"/>
+              </w:rPr>
+              <m:t>RC</m:t>
+            </m:r>
+          </m:den>
+        </m:f>
+      </m:oMath>
+      <w:r>
+        <w:rPr>
+          <w:rFonts w:eastAsiaTheme="minorEastAsia"/>
+          <w:lang w:eastAsia="en-GB"/>
+        </w:rPr>
+        <w:t xml:space="preserve"> értéknél találhatjuk a legnagyobb </w:t>
+      </w:r>
+      <w:proofErr w:type="gramStart"/>
+      <w:r>
+        <w:rPr>
+          <w:rFonts w:eastAsiaTheme="minorEastAsia"/>
+          <w:lang w:eastAsia="en-GB"/>
+        </w:rPr>
+        <w:t>a</w:t>
+      </w:r>
+      <w:proofErr w:type="gramEnd"/>
+      <w:r>
+        <w:rPr>
+          <w:rFonts w:eastAsiaTheme="minorEastAsia"/>
+          <w:lang w:eastAsia="en-GB"/>
+        </w:rPr>
+        <w:t xml:space="preserve"> értéket, így ott a legkisebb a tompító hatás. </w:t>
+      </w:r>
+    </w:p>
+    <w:p>
+      <w:pPr>
+        <w:rPr>
+          <w:rFonts w:eastAsiaTheme="minorEastAsia"/>
+          <w:lang w:eastAsia="en-GB"/>
+        </w:rPr>
+      </w:pPr>
+      <m:oMathPara>
+        <m:oMath>
+          <m:sSub>
+            <m:sSubPr>
+              <m:ctrlPr>
+                <w:rPr>
+                  <w:rFonts w:ascii="Cambria Math" w:eastAsiaTheme="minorEastAsia" w:hAnsi="Cambria Math"/>
+                  <w:i/>
+                  <w:lang w:eastAsia="en-GB"/>
+                </w:rPr>
+              </m:ctrlPr>
+            </m:sSubPr>
+            <m:e>
+              <m:r>
+                <w:rPr>
+                  <w:rFonts w:ascii="Cambria Math" w:eastAsiaTheme="minorEastAsia" w:hAnsi="Cambria Math"/>
+                  <w:lang w:eastAsia="en-GB"/>
+                </w:rPr>
+                <m:t>a</m:t>
+              </m:r>
+            </m:e>
+            <m:sub>
+              <m:r>
+                <w:rPr>
+                  <w:rFonts w:ascii="Cambria Math" w:eastAsiaTheme="minorEastAsia" w:hAnsi="Cambria Math"/>
+                  <w:lang w:eastAsia="en-GB"/>
+                </w:rPr>
+                <m:t>m</m:t>
+              </m:r>
+              <m:r>
+                <w:rPr>
+                  <w:rFonts w:ascii="Cambria Math" w:eastAsiaTheme="minorEastAsia" w:hAnsi="Cambria Math"/>
+                  <w:lang w:eastAsia="en-GB"/>
+                </w:rPr>
+                <m:t>ax</m:t>
+              </m:r>
+            </m:sub>
+          </m:sSub>
+          <m:d>
+            <m:dPr>
+              <m:ctrlPr>
+                <w:rPr>
+                  <w:rFonts w:ascii="Cambria Math" w:eastAsiaTheme="minorEastAsia" w:hAnsi="Cambria Math"/>
+                  <w:i/>
+                  <w:lang w:eastAsia="en-GB"/>
+                </w:rPr>
+              </m:ctrlPr>
+            </m:dPr>
+            <m:e>
+              <m:sSub>
+                <m:sSubPr>
+                  <m:ctrlPr>
+                    <w:rPr>
+                      <w:rFonts w:ascii="Cambria Math" w:eastAsiaTheme="minorEastAsia" w:hAnsi="Cambria Math"/>
+                      <w:i/>
+                      <w:lang w:eastAsia="en-GB"/>
+                    </w:rPr>
+                  </m:ctrlPr>
+                </m:sSubPr>
+                <m:e>
+                  <m:r>
+                    <w:rPr>
+                      <w:rFonts w:ascii="Cambria Math" w:eastAsiaTheme="minorEastAsia" w:hAnsi="Cambria Math"/>
+                      <w:lang w:eastAsia="en-GB"/>
+                    </w:rPr>
+                    <m:t>ω</m:t>
+                  </m:r>
+                </m:e>
+                <m:sub>
+                  <m:r>
+                    <w:rPr>
+                      <w:rFonts w:ascii="Cambria Math" w:eastAsiaTheme="minorEastAsia" w:hAnsi="Cambria Math"/>
+                      <w:lang w:eastAsia="en-GB"/>
+                    </w:rPr>
+                    <m:t>m</m:t>
+                  </m:r>
+                  <m:r>
+                    <w:rPr>
+                      <w:rFonts w:ascii="Cambria Math" w:eastAsiaTheme="minorEastAsia" w:hAnsi="Cambria Math"/>
+                      <w:lang w:eastAsia="en-GB"/>
+                    </w:rPr>
+                    <m:t>ax</m:t>
+                  </m:r>
+                </m:sub>
+              </m:sSub>
+            </m:e>
+          </m:d>
+          <m:r>
+            <w:rPr>
+              <w:rFonts w:ascii="Cambria Math" w:eastAsiaTheme="minorEastAsia" w:hAnsi="Cambria Math"/>
+              <w:lang w:eastAsia="en-GB"/>
+            </w:rPr>
+            <m:t>⟹</m:t>
+          </m:r>
+          <m:sSub>
+            <m:sSubPr>
+              <m:ctrlPr>
+                <w:rPr>
+                  <w:rFonts w:ascii="Cambria Math" w:eastAsiaTheme="minorEastAsia" w:hAnsi="Cambria Math"/>
+                  <w:i/>
+                  <w:lang w:eastAsia="en-GB"/>
+                </w:rPr>
+              </m:ctrlPr>
+            </m:sSubPr>
+            <m:e>
+              <m:r>
+                <w:rPr>
+                  <w:rFonts w:ascii="Cambria Math" w:eastAsiaTheme="minorEastAsia" w:hAnsi="Cambria Math"/>
+                  <w:lang w:eastAsia="en-GB"/>
+                </w:rPr>
+                <m:t>ω</m:t>
+              </m:r>
+            </m:e>
+            <m:sub>
+              <m:r>
+                <w:rPr>
+                  <w:rFonts w:ascii="Cambria Math" w:eastAsiaTheme="minorEastAsia" w:hAnsi="Cambria Math"/>
+                  <w:lang w:eastAsia="en-GB"/>
+                </w:rPr>
+                <m:t>m</m:t>
+              </m:r>
+              <m:r>
+                <w:rPr>
+                  <w:rFonts w:ascii="Cambria Math" w:eastAsiaTheme="minorEastAsia" w:hAnsi="Cambria Math"/>
+                  <w:lang w:eastAsia="en-GB"/>
+                </w:rPr>
+                <m:t>ax</m:t>
+              </m:r>
+            </m:sub>
+          </m:sSub>
+          <m:r>
+            <w:rPr>
+              <w:rFonts w:ascii="Cambria Math" w:eastAsiaTheme="minorEastAsia" w:hAnsi="Cambria Math"/>
+              <w:lang w:eastAsia="en-GB"/>
+            </w:rPr>
+            <m:t>=</m:t>
+          </m:r>
+          <m:f>
+            <m:fPr>
+              <m:ctrlPr>
+                <w:rPr>
+                  <w:rFonts w:ascii="Cambria Math" w:eastAsiaTheme="minorEastAsia" w:hAnsi="Cambria Math"/>
+                  <w:i/>
+                  <w:lang w:eastAsia="en-GB"/>
+                </w:rPr>
+              </m:ctrlPr>
+            </m:fPr>
+            <m:num>
+              <m:r>
+                <w:rPr>
+                  <w:rFonts w:ascii="Cambria Math" w:eastAsiaTheme="minorEastAsia" w:hAnsi="Cambria Math"/>
+                  <w:lang w:eastAsia="en-GB"/>
+                </w:rPr>
+                <m:t>1</m:t>
+              </m:r>
+            </m:num>
+            <m:den>
+              <m:r>
+                <w:rPr>
+                  <w:rFonts w:ascii="Cambria Math" w:eastAsiaTheme="minorEastAsia" w:hAnsi="Cambria Math"/>
+                  <w:lang w:eastAsia="en-GB"/>
+                </w:rPr>
+                <m:t>RC</m:t>
+              </m:r>
+            </m:den>
+          </m:f>
+          <m:r>
+            <w:rPr>
+              <w:rFonts w:ascii="Cambria Math" w:eastAsiaTheme="minorEastAsia" w:hAnsi="Cambria Math"/>
+              <w:lang w:eastAsia="en-GB"/>
+            </w:rPr>
+            <m:t>=</m:t>
+          </m:r>
+          <m:f>
+            <m:fPr>
+              <m:ctrlPr>
+                <w:rPr>
+                  <w:rFonts w:ascii="Cambria Math" w:eastAsiaTheme="minorEastAsia" w:hAnsi="Cambria Math"/>
+                  <w:i/>
+                  <w:lang w:eastAsia="en-GB"/>
+                </w:rPr>
+              </m:ctrlPr>
+            </m:fPr>
+            <m:num>
+              <m:r>
+                <w:rPr>
+                  <w:rFonts w:ascii="Cambria Math" w:eastAsiaTheme="minorEastAsia" w:hAnsi="Cambria Math"/>
+                  <w:lang w:eastAsia="en-GB"/>
+                </w:rPr>
+                <m:t>1</m:t>
+              </m:r>
+            </m:num>
+            <m:den>
+              <m:r>
+                <w:rPr>
+                  <w:rFonts w:ascii="Cambria Math" w:hAnsi="Cambria Math"/>
+                  <w:lang w:eastAsia="en-GB"/>
+                </w:rPr>
+                <m:t>10000</m:t>
+              </m:r>
+              <m:r>
+                <m:rPr>
+                  <m:sty m:val="p"/>
+                </m:rPr>
+                <w:rPr>
+                  <w:rFonts w:ascii="Cambria Math" w:hAnsi="Cambria Math"/>
+                  <w:lang w:eastAsia="en-GB"/>
+                </w:rPr>
+                <m:t>Ω⋅</m:t>
+              </m:r>
+              <m:r>
+                <w:rPr>
+                  <w:rFonts w:ascii="Cambria Math" w:eastAsiaTheme="minorEastAsia" w:hAnsi="Cambria Math"/>
+                  <w:lang w:eastAsia="en-GB"/>
+                </w:rPr>
+                <m:t>6,8∙</m:t>
+              </m:r>
+              <m:sSup>
+                <m:sSupPr>
+                  <m:ctrlPr>
+                    <w:rPr>
+                      <w:rFonts w:ascii="Cambria Math" w:eastAsiaTheme="minorEastAsia" w:hAnsi="Cambria Math"/>
+                      <w:i/>
+                      <w:lang w:eastAsia="en-GB"/>
+                    </w:rPr>
+                  </m:ctrlPr>
+                </m:sSupPr>
+                <m:e>
+                  <m:r>
+                    <w:rPr>
+                      <w:rFonts w:ascii="Cambria Math" w:eastAsiaTheme="minorEastAsia" w:hAnsi="Cambria Math"/>
+                      <w:lang w:eastAsia="en-GB"/>
+                    </w:rPr>
+                    <m:t>10</m:t>
+                  </m:r>
+                </m:e>
+                <m:sup>
+                  <m:r>
+                    <w:rPr>
+                      <w:rFonts w:ascii="Cambria Math" w:eastAsiaTheme="minorEastAsia" w:hAnsi="Cambria Math"/>
+                      <w:lang w:eastAsia="en-GB"/>
+                    </w:rPr>
+                    <m:t>-</m:t>
+                  </m:r>
+                  <m:r>
+                    <w:rPr>
+                      <w:rFonts w:ascii="Cambria Math" w:eastAsiaTheme="minorEastAsia" w:hAnsi="Cambria Math"/>
+                      <w:lang w:eastAsia="en-GB"/>
+                    </w:rPr>
+                    <m:t>9</m:t>
+                  </m:r>
+                </m:sup>
+              </m:sSup>
+              <m:r>
+                <w:rPr>
+                  <w:rFonts w:ascii="Cambria Math" w:eastAsiaTheme="minorEastAsia" w:hAnsi="Cambria Math"/>
+                  <w:lang w:eastAsia="en-GB"/>
+                </w:rPr>
+                <m:t>F</m:t>
+              </m:r>
+            </m:den>
+          </m:f>
+        </m:oMath>
+      </m:oMathPara>
+    </w:p>
+    <w:p>
+      <w:pPr>
+        <w:ind w:firstLine="0"/>
+        <w:jc w:val="center"/>
+        <w:rPr>
+          <w:rFonts w:eastAsiaTheme="minorEastAsia"/>
+          <w:lang w:val="en-US" w:eastAsia="en-GB"/>
+        </w:rPr>
+      </w:pPr>
+      <w:r>
+        <w:rPr>
+          <w:noProof/>
+        </w:rPr>
+        <w:drawing>
+          <wp:inline distT="0" distB="0" distL="0" distR="0" wp14:anchorId="0355FEA2" wp14:editId="141F5B76">
+            <wp:extent cx="4128098" cy="3490912"/>
+            <wp:effectExtent l="0" t="0" r="6350" b="0"/>
+            <wp:docPr id="141166854" name="Kép 141166854"/>
+            <wp:cNvGraphicFramePr>
+              <a:graphicFrameLocks xmlns:a="http://schemas.openxmlformats.org/drawingml/2006/main" noChangeAspect="1"/>
+            </wp:cNvGraphicFramePr>
+            <a:graphic xmlns:a="http://schemas.openxmlformats.org/drawingml/2006/main">
+              <a:graphicData uri="http://schemas.openxmlformats.org/drawingml/2006/picture">
+                <pic:pic xmlns:pic="http://schemas.openxmlformats.org/drawingml/2006/picture">
+                  <pic:nvPicPr>
+                    <pic:cNvPr id="141166854" name="Kép 141166854"/>
+                    <pic:cNvPicPr/>
+                  </pic:nvPicPr>
+                  <pic:blipFill>
+                    <a:blip r:embed="rId16">
+                      <a:extLst>
+                        <a:ext uri="{28A0092B-C50C-407E-A947-70E740481C1C}">
+                          <a14:useLocalDpi xmlns:a14="http://schemas.microsoft.com/office/drawing/2010/main" val="0"/>
+                        </a:ext>
+                      </a:extLst>
+                    </a:blip>
+                    <a:stretch>
+                      <a:fillRect/>
+                    </a:stretch>
+                  </pic:blipFill>
+                  <pic:spPr>
+                    <a:xfrm>
+                      <a:off x="0" y="0"/>
+                      <a:ext cx="4128098" cy="3490912"/>
+                    </a:xfrm>
+                    <a:prstGeom prst="rect">
+                      <a:avLst/>
+                    </a:prstGeom>
+                  </pic:spPr>
+                </pic:pic>
+              </a:graphicData>
+            </a:graphic>
+          </wp:inline>
+        </w:drawing>
+      </w:r>
+    </w:p>
+    <w:p>
+      <w:pPr>
+        <w:rPr>
+          <w:rFonts w:eastAsiaTheme="minorEastAsia"/>
+          <w:lang w:eastAsia="en-GB"/>
+        </w:rPr>
+      </w:pPr>
+      <m:oMathPara>
+        <m:oMath>
+          <m:sSub>
+            <m:sSubPr>
+              <m:ctrlPr>
+                <w:rPr>
+                  <w:rFonts w:ascii="Cambria Math" w:hAnsi="Cambria Math"/>
+                  <w:i/>
+                  <w:lang w:eastAsia="en-GB"/>
+                </w:rPr>
+              </m:ctrlPr>
+            </m:sSubPr>
+            <m:e>
+              <m:r>
+                <w:rPr>
+                  <w:rFonts w:ascii="Cambria Math" w:hAnsi="Cambria Math"/>
+                  <w:lang w:eastAsia="en-GB"/>
+                </w:rPr>
+                <m:t>ρ</m:t>
+              </m:r>
+            </m:e>
+            <m:sub>
+              <m:r>
+                <w:rPr>
+                  <w:rFonts w:ascii="Cambria Math" w:hAnsi="Cambria Math"/>
+                  <w:lang w:eastAsia="en-GB"/>
+                </w:rPr>
+                <m:t>rel</m:t>
+              </m:r>
+            </m:sub>
+          </m:sSub>
+          <m:r>
+            <w:rPr>
+              <w:rFonts w:ascii="Cambria Math" w:hAnsi="Cambria Math"/>
+              <w:lang w:eastAsia="en-GB"/>
+            </w:rPr>
+            <m:t>=</m:t>
+          </m:r>
+          <m:f>
+            <m:fPr>
+              <m:ctrlPr>
+                <w:rPr>
+                  <w:rFonts w:ascii="Cambria Math" w:hAnsi="Cambria Math"/>
+                  <w:i/>
+                  <w:lang w:eastAsia="en-GB"/>
+                </w:rPr>
+              </m:ctrlPr>
+            </m:fPr>
+            <m:num>
+              <m:sSub>
+                <m:sSubPr>
+                  <m:ctrlPr>
+                    <w:rPr>
+                      <w:rFonts w:ascii="Cambria Math" w:hAnsi="Cambria Math"/>
+                      <w:i/>
+                      <w:lang w:eastAsia="en-GB"/>
+                    </w:rPr>
+                  </m:ctrlPr>
+                </m:sSubPr>
+                <m:e>
+                  <m:r>
+                    <w:rPr>
+                      <w:rFonts w:ascii="Cambria Math" w:hAnsi="Cambria Math"/>
+                      <w:lang w:eastAsia="en-GB"/>
+                    </w:rPr>
+                    <m:t>a</m:t>
+                  </m:r>
+                </m:e>
+                <m:sub>
+                  <m:r>
+                    <w:rPr>
+                      <w:rFonts w:ascii="Cambria Math" w:hAnsi="Cambria Math"/>
+                      <w:lang w:eastAsia="en-GB"/>
+                    </w:rPr>
+                    <m:t>mért</m:t>
+                  </m:r>
+                </m:sub>
+              </m:sSub>
+              <m:r>
+                <w:rPr>
+                  <w:rFonts w:ascii="Cambria Math" w:hAnsi="Cambria Math"/>
+                  <w:lang w:eastAsia="en-GB"/>
+                </w:rPr>
+                <m:t>-</m:t>
+              </m:r>
+              <m:sSub>
+                <m:sSubPr>
+                  <m:ctrlPr>
+                    <w:rPr>
+                      <w:rFonts w:ascii="Cambria Math" w:hAnsi="Cambria Math"/>
+                      <w:i/>
+                      <w:lang w:eastAsia="en-GB"/>
+                    </w:rPr>
+                  </m:ctrlPr>
+                </m:sSubPr>
+                <m:e>
+                  <m:r>
+                    <w:rPr>
+                      <w:rFonts w:ascii="Cambria Math" w:hAnsi="Cambria Math"/>
+                      <w:lang w:eastAsia="en-GB"/>
+                    </w:rPr>
+                    <m:t>a</m:t>
+                  </m:r>
+                </m:e>
+                <m:sub>
+                  <m:r>
+                    <w:rPr>
+                      <w:rFonts w:ascii="Cambria Math" w:hAnsi="Cambria Math"/>
+                      <w:lang w:eastAsia="en-GB"/>
+                    </w:rPr>
+                    <m:t>névleges</m:t>
+                  </m:r>
+                </m:sub>
+              </m:sSub>
+            </m:num>
+            <m:den>
+              <m:sSub>
+                <m:sSubPr>
+                  <m:ctrlPr>
+                    <w:rPr>
+                      <w:rFonts w:ascii="Cambria Math" w:hAnsi="Cambria Math"/>
+                      <w:i/>
+                      <w:lang w:eastAsia="en-GB"/>
+                    </w:rPr>
+                  </m:ctrlPr>
+                </m:sSubPr>
+                <m:e>
+                  <m:r>
+                    <w:rPr>
+                      <w:rFonts w:ascii="Cambria Math" w:hAnsi="Cambria Math"/>
+                      <w:lang w:eastAsia="en-GB"/>
+                    </w:rPr>
+                    <m:t>a</m:t>
+                  </m:r>
+                </m:e>
+                <m:sub>
+                  <m:r>
+                    <w:rPr>
+                      <w:rFonts w:ascii="Cambria Math" w:hAnsi="Cambria Math"/>
+                      <w:lang w:eastAsia="en-GB"/>
+                    </w:rPr>
+                    <m:t>névleges</m:t>
+                  </m:r>
+                </m:sub>
+              </m:sSub>
+            </m:den>
+          </m:f>
+          <m:r>
+            <w:rPr>
+              <w:rFonts w:ascii="Cambria Math" w:eastAsiaTheme="minorEastAsia" w:hAnsi="Cambria Math"/>
+              <w:lang w:eastAsia="en-GB"/>
+            </w:rPr>
+            <m:t>∙100%</m:t>
+          </m:r>
+          <m:r>
+            <w:rPr>
+              <w:rFonts w:ascii="Cambria Math" w:eastAsiaTheme="minorEastAsia" w:hAnsi="Cambria Math"/>
+              <w:lang w:eastAsia="en-GB"/>
+            </w:rPr>
+            <m:t>=</m:t>
+          </m:r>
+          <m:f>
+            <m:fPr>
+              <m:ctrlPr>
+                <w:rPr>
+                  <w:rFonts w:ascii="Cambria Math" w:eastAsiaTheme="minorEastAsia" w:hAnsi="Cambria Math"/>
+                  <w:i/>
+                  <w:lang w:eastAsia="en-GB"/>
+                </w:rPr>
+              </m:ctrlPr>
+            </m:fPr>
+            <m:num>
+              <m:r>
+                <w:rPr>
+                  <w:rFonts w:ascii="Cambria Math" w:eastAsiaTheme="minorEastAsia" w:hAnsi="Cambria Math"/>
+                  <w:lang w:eastAsia="en-GB"/>
+                </w:rPr>
+                <m:t>-9,7dB+9,54dB</m:t>
+              </m:r>
+            </m:num>
+            <m:den>
+              <m:r>
+                <w:rPr>
+                  <w:rFonts w:ascii="Cambria Math" w:eastAsiaTheme="minorEastAsia" w:hAnsi="Cambria Math"/>
+                  <w:lang w:eastAsia="en-GB"/>
+                </w:rPr>
+                <m:t>-9,54dB</m:t>
+              </m:r>
+            </m:den>
+          </m:f>
+          <m:r>
+            <w:rPr>
+              <w:rFonts w:ascii="Cambria Math" w:eastAsiaTheme="minorEastAsia" w:hAnsi="Cambria Math"/>
+              <w:lang w:eastAsia="en-GB"/>
+            </w:rPr>
+            <m:t>∙100%≈1,68%</m:t>
+          </m:r>
+        </m:oMath>
+      </m:oMathPara>
+    </w:p>
+    <w:p>
+      <w:pPr>
+        <w:keepNext/>
+        <w:rPr>
+          <w:lang w:val="en-US" w:eastAsia="en-GB"/>
+        </w:rPr>
+      </w:pPr>
+      <w:r>
+        <w:rPr>
+          <w:rFonts w:eastAsiaTheme="minorEastAsia"/>
+          <w:b/>
+          <w:bCs/>
+          <w:lang w:eastAsia="en-GB"/>
+        </w:rPr>
+        <w:lastRenderedPageBreak/>
+        <w:t>Elméleti válasz:</w:t>
+      </w:r>
+      <w:r>
+        <w:rPr>
+          <w:rFonts w:eastAsiaTheme="minorEastAsia"/>
+          <w:lang w:eastAsia="en-GB"/>
+        </w:rPr>
+        <w:t xml:space="preserve"> </w:t>
+      </w:r>
+      <w:r>
+        <w:rPr>
+          <w:rFonts w:eastAsiaTheme="minorEastAsia"/>
+          <w:lang w:eastAsia="en-GB"/>
+        </w:rPr>
+        <w:t>A proporcionális integráló áramkörnél tudjuk, hogy a nullához tartva (integráló áramkör) és a végtelenül nagy frekvenciákhoz tartva (deriváló áramkör) lesz minimális a fázis eltolódás.</w:t>
+      </w:r>
+    </w:p>
+    <w:p>
+      <w:pPr>
+        <w:ind w:firstLine="0"/>
+        <w:jc w:val="center"/>
+        <w:rPr>
+          <w:rFonts w:eastAsiaTheme="minorEastAsia"/>
+          <w:lang w:val="en-US" w:eastAsia="en-GB"/>
+        </w:rPr>
+      </w:pPr>
+      <w:r>
+        <w:rPr>
+          <w:noProof/>
+        </w:rPr>
+        <w:drawing>
+          <wp:inline distT="0" distB="0" distL="0" distR="0" wp14:anchorId="47AE9EBE" wp14:editId="5C2F6CD4">
+            <wp:extent cx="4792619" cy="3980311"/>
+            <wp:effectExtent l="0" t="0" r="8255" b="1270"/>
+            <wp:docPr id="104795001" name="Kép 104795001"/>
+            <wp:cNvGraphicFramePr>
+              <a:graphicFrameLocks xmlns:a="http://schemas.openxmlformats.org/drawingml/2006/main" noChangeAspect="1"/>
+            </wp:cNvGraphicFramePr>
+            <a:graphic xmlns:a="http://schemas.openxmlformats.org/drawingml/2006/main">
+              <a:graphicData uri="http://schemas.openxmlformats.org/drawingml/2006/picture">
+                <pic:pic xmlns:pic="http://schemas.openxmlformats.org/drawingml/2006/picture">
+                  <pic:nvPicPr>
+                    <pic:cNvPr id="104795001" name="Kép 104795001"/>
+                    <pic:cNvPicPr/>
+                  </pic:nvPicPr>
+                  <pic:blipFill>
+                    <a:blip r:embed="rId15">
+                      <a:extLst>
+                        <a:ext uri="{28A0092B-C50C-407E-A947-70E740481C1C}">
+                          <a14:useLocalDpi xmlns:a14="http://schemas.microsoft.com/office/drawing/2010/main" val="0"/>
+                        </a:ext>
+                      </a:extLst>
+                    </a:blip>
+                    <a:stretch>
+                      <a:fillRect/>
+                    </a:stretch>
+                  </pic:blipFill>
+                  <pic:spPr>
+                    <a:xfrm>
+                      <a:off x="0" y="0"/>
+                      <a:ext cx="4792619" cy="3980311"/>
+                    </a:xfrm>
+                    <a:prstGeom prst="rect">
+                      <a:avLst/>
+                    </a:prstGeom>
+                  </pic:spPr>
+                </pic:pic>
+              </a:graphicData>
+            </a:graphic>
+          </wp:inline>
+        </w:drawing>
+      </w:r>
+    </w:p>
+    <w:p>
+      <w:pPr>
+        <w:rPr>
+          <w:rFonts w:eastAsiaTheme="minorEastAsia"/>
+          <w:lang w:eastAsia="en-GB"/>
+        </w:rPr>
+      </w:pPr>
+      <m:oMathPara>
+        <m:oMath>
+          <m:sSub>
+            <m:sSubPr>
+              <m:ctrlPr>
+                <w:rPr>
+                  <w:rFonts w:ascii="Cambria Math" w:hAnsi="Cambria Math"/>
+                  <w:i/>
+                  <w:lang w:eastAsia="en-GB"/>
+                </w:rPr>
+              </m:ctrlPr>
+            </m:sSubPr>
+            <m:e>
+              <m:r>
+                <w:rPr>
+                  <w:rFonts w:ascii="Cambria Math" w:hAnsi="Cambria Math"/>
+                  <w:lang w:eastAsia="en-GB"/>
+                </w:rPr>
+                <m:t>ρ</m:t>
+              </m:r>
+            </m:e>
+            <m:sub>
+              <m:r>
+                <w:rPr>
+                  <w:rFonts w:ascii="Cambria Math" w:hAnsi="Cambria Math"/>
+                  <w:lang w:eastAsia="en-GB"/>
+                </w:rPr>
+                <m:t>rel</m:t>
+              </m:r>
+            </m:sub>
+          </m:sSub>
+          <m:r>
+            <w:rPr>
+              <w:rFonts w:ascii="Cambria Math" w:hAnsi="Cambria Math"/>
+              <w:lang w:eastAsia="en-GB"/>
+            </w:rPr>
+            <m:t>=</m:t>
+          </m:r>
+          <m:f>
+            <m:fPr>
+              <m:ctrlPr>
+                <w:rPr>
+                  <w:rFonts w:ascii="Cambria Math" w:hAnsi="Cambria Math"/>
+                  <w:i/>
+                  <w:lang w:eastAsia="en-GB"/>
+                </w:rPr>
+              </m:ctrlPr>
+            </m:fPr>
+            <m:num>
+              <m:sSub>
+                <m:sSubPr>
+                  <m:ctrlPr>
+                    <w:rPr>
+                      <w:rFonts w:ascii="Cambria Math" w:hAnsi="Cambria Math"/>
+                      <w:i/>
+                      <w:lang w:eastAsia="en-GB"/>
+                    </w:rPr>
+                  </m:ctrlPr>
+                </m:sSubPr>
+                <m:e>
+                  <m:r>
+                    <w:rPr>
+                      <w:rFonts w:ascii="Cambria Math" w:hAnsi="Cambria Math"/>
+                      <w:lang w:eastAsia="en-GB"/>
+                    </w:rPr>
+                    <m:t>a</m:t>
+                  </m:r>
+                </m:e>
+                <m:sub>
+                  <m:r>
+                    <w:rPr>
+                      <w:rFonts w:ascii="Cambria Math" w:hAnsi="Cambria Math"/>
+                      <w:lang w:eastAsia="en-GB"/>
+                    </w:rPr>
+                    <m:t>mért</m:t>
+                  </m:r>
+                </m:sub>
+              </m:sSub>
+              <m:r>
+                <w:rPr>
+                  <w:rFonts w:ascii="Cambria Math" w:hAnsi="Cambria Math"/>
+                  <w:lang w:eastAsia="en-GB"/>
+                </w:rPr>
+                <m:t>-</m:t>
+              </m:r>
+              <m:sSub>
+                <m:sSubPr>
+                  <m:ctrlPr>
+                    <w:rPr>
+                      <w:rFonts w:ascii="Cambria Math" w:hAnsi="Cambria Math"/>
+                      <w:i/>
+                      <w:lang w:eastAsia="en-GB"/>
+                    </w:rPr>
+                  </m:ctrlPr>
+                </m:sSubPr>
+                <m:e>
+                  <m:r>
+                    <w:rPr>
+                      <w:rFonts w:ascii="Cambria Math" w:hAnsi="Cambria Math"/>
+                      <w:lang w:eastAsia="en-GB"/>
+                    </w:rPr>
+                    <m:t>a</m:t>
+                  </m:r>
+                </m:e>
+                <m:sub>
+                  <m:r>
+                    <w:rPr>
+                      <w:rFonts w:ascii="Cambria Math" w:hAnsi="Cambria Math"/>
+                      <w:lang w:eastAsia="en-GB"/>
+                    </w:rPr>
+                    <m:t>névleges</m:t>
+                  </m:r>
+                </m:sub>
+              </m:sSub>
+            </m:num>
+            <m:den>
+              <m:sSub>
+                <m:sSubPr>
+                  <m:ctrlPr>
+                    <w:rPr>
+                      <w:rFonts w:ascii="Cambria Math" w:hAnsi="Cambria Math"/>
+                      <w:i/>
+                      <w:lang w:eastAsia="en-GB"/>
+                    </w:rPr>
+                  </m:ctrlPr>
+                </m:sSubPr>
+                <m:e>
+                  <m:r>
+                    <w:rPr>
+                      <w:rFonts w:ascii="Cambria Math" w:hAnsi="Cambria Math"/>
+                      <w:lang w:eastAsia="en-GB"/>
+                    </w:rPr>
+                    <m:t>a</m:t>
+                  </m:r>
+                </m:e>
+                <m:sub>
+                  <m:r>
+                    <w:rPr>
+                      <w:rFonts w:ascii="Cambria Math" w:hAnsi="Cambria Math"/>
+                      <w:lang w:eastAsia="en-GB"/>
+                    </w:rPr>
+                    <m:t>névleges</m:t>
+                  </m:r>
+                </m:sub>
+              </m:sSub>
+            </m:den>
+          </m:f>
+          <m:r>
+            <w:rPr>
+              <w:rFonts w:ascii="Cambria Math" w:eastAsiaTheme="minorEastAsia" w:hAnsi="Cambria Math"/>
+              <w:lang w:eastAsia="en-GB"/>
+            </w:rPr>
+            <m:t>∙100%=</m:t>
+          </m:r>
+          <m:f>
+            <m:fPr>
+              <m:ctrlPr>
+                <w:rPr>
+                  <w:rFonts w:ascii="Cambria Math" w:eastAsiaTheme="minorEastAsia" w:hAnsi="Cambria Math"/>
+                  <w:i/>
+                  <w:lang w:eastAsia="en-GB"/>
+                </w:rPr>
+              </m:ctrlPr>
+            </m:fPr>
+            <m:num>
+              <m:r>
+                <w:rPr>
+                  <w:rFonts w:ascii="Cambria Math" w:eastAsiaTheme="minorEastAsia" w:hAnsi="Cambria Math"/>
+                  <w:lang w:eastAsia="en-GB"/>
+                </w:rPr>
+                <m:t>-</m:t>
+              </m:r>
+              <m:r>
+                <w:rPr>
+                  <w:rFonts w:ascii="Cambria Math" w:eastAsiaTheme="minorEastAsia" w:hAnsi="Cambria Math"/>
+                  <w:lang w:eastAsia="en-GB"/>
+                </w:rPr>
+                <m:t>53,5°</m:t>
+              </m:r>
+              <m:r>
+                <w:rPr>
+                  <w:rFonts w:ascii="Cambria Math" w:eastAsiaTheme="minorEastAsia" w:hAnsi="Cambria Math"/>
+                  <w:lang w:eastAsia="en-GB"/>
+                </w:rPr>
+                <m:t>+</m:t>
+              </m:r>
+              <m:r>
+                <w:rPr>
+                  <w:rFonts w:ascii="Cambria Math" w:eastAsiaTheme="minorEastAsia" w:hAnsi="Cambria Math"/>
+                  <w:lang w:eastAsia="en-GB"/>
+                </w:rPr>
+                <m:t>54,9°</m:t>
+              </m:r>
+            </m:num>
+            <m:den>
+              <m:r>
+                <w:rPr>
+                  <w:rFonts w:ascii="Cambria Math" w:eastAsiaTheme="minorEastAsia" w:hAnsi="Cambria Math"/>
+                  <w:lang w:eastAsia="en-GB"/>
+                </w:rPr>
+                <m:t>-</m:t>
+              </m:r>
+              <m:r>
+                <w:rPr>
+                  <w:rFonts w:ascii="Cambria Math" w:eastAsiaTheme="minorEastAsia" w:hAnsi="Cambria Math"/>
+                  <w:lang w:eastAsia="en-GB"/>
+                </w:rPr>
+                <m:t>54,9°</m:t>
+              </m:r>
+            </m:den>
+          </m:f>
+          <m:r>
+            <w:rPr>
+              <w:rFonts w:ascii="Cambria Math" w:eastAsiaTheme="minorEastAsia" w:hAnsi="Cambria Math"/>
+              <w:lang w:eastAsia="en-GB"/>
+            </w:rPr>
+            <m:t>∙100%≈</m:t>
+          </m:r>
+          <m:r>
+            <w:rPr>
+              <w:rFonts w:ascii="Cambria Math" w:eastAsiaTheme="minorEastAsia" w:hAnsi="Cambria Math"/>
+              <w:lang w:eastAsia="en-GB"/>
+            </w:rPr>
+            <m:t>2,6</m:t>
+          </m:r>
+          <m:r>
+            <w:rPr>
+              <w:rFonts w:ascii="Cambria Math" w:eastAsiaTheme="minorEastAsia" w:hAnsi="Cambria Math"/>
+              <w:lang w:eastAsia="en-GB"/>
+            </w:rPr>
+            <m:t>%</m:t>
+          </m:r>
+        </m:oMath>
+      </m:oMathPara>
+    </w:p>
+    <w:p>
+      <w:pPr>
+        <w:rPr>
+          <w:rFonts w:eastAsiaTheme="minorEastAsia"/>
+          <w:lang w:eastAsia="en-GB"/>
+        </w:rPr>
+      </w:pPr>
+      <w:r>
+        <w:rPr>
+          <w:rFonts w:eastAsiaTheme="minorEastAsia"/>
           <w:noProof/>
           <w:lang w:eastAsia="en-GB"/>
         </w:rPr>
         <mc:AlternateContent>
           <mc:Choice Requires="wps">
             <w:drawing>
-              <wp:anchor distT="45720" distB="45720" distL="114300" distR="114300" simplePos="0" relativeHeight="251662336" behindDoc="0" locked="0" layoutInCell="1" allowOverlap="1" wp14:anchorId="5D1B444A" wp14:editId="7A17C397">
+              <wp:anchor distT="45720" distB="45720" distL="114300" distR="114300" simplePos="0" relativeHeight="251662336" behindDoc="0" locked="0" layoutInCell="1" allowOverlap="1" wp14:anchorId="1899AA7C" wp14:editId="5A2E0D85">
                 <wp:simplePos x="0" y="0"/>
                 <wp:positionH relativeFrom="rightMargin">
                   <wp:posOffset>-2520315</wp:posOffset>
@@ -3494,7 +4854,7 @@
           </mc:Choice>
           <mc:Fallback>
             <w:pict>
-              <v:shape w14:anchorId="5D1B444A" id="_x0000_s1027" type="#_x0000_t202" style="position:absolute;left:0;text-align:left;margin-left:-198.45pt;margin-top:652.05pt;width:141.75pt;height:45.65pt;z-index:251662336;visibility:visible;mso-wrap-style:square;mso-width-percent:0;mso-height-percent:0;mso-wrap-distance-left:9pt;mso-wrap-distance-top:3.6pt;mso-wrap-distance-right:9pt;mso-wrap-distance-bottom:3.6pt;mso-position-horizontal:absolute;mso-position-horizontal-relative:right-margin-area;mso-position-vertical:absolute;mso-position-vertical-relative:top-margin-area;mso-width-percent:0;mso-height-percent:0;mso-width-relative:margin;mso-height-relative:margin;v-text-anchor:top" o:gfxdata="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" stroked="f">
+              <v:shape w14:anchorId="1899AA7C" id="_x0000_s1027" type="#_x0000_t202" style="position:absolute;left:0;text-align:left;margin-left:-198.45pt;margin-top:652.05pt;width:141.75pt;height:45.65pt;z-index:251662336;visibility:visible;mso-wrap-style:square;mso-width-percent:0;mso-height-percent:0;mso-wrap-distance-left:9pt;mso-wrap-distance-top:3.6pt;mso-wrap-distance-right:9pt;mso-wrap-distance-bottom:3.6pt;mso-position-horizontal:absolute;mso-position-horizontal-relative:right-margin-area;mso-position-vertical:absolute;mso-position-vertical-relative:top-margin-area;mso-width-percent:0;mso-height-percent:0;mso-width-relative:margin;mso-height-relative:margin;v-text-anchor:top" o:gfxdata="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" stroked="f">
                 <v:textbox>
                   <w:txbxContent>
                     <w:p>
@@ -3539,7 +4899,7 @@
         <mc:AlternateContent>
           <mc:Choice Requires="wps">
             <w:drawing>
-              <wp:anchor distT="45720" distB="45720" distL="114300" distR="114300" simplePos="0" relativeHeight="251661312" behindDoc="0" locked="0" layoutInCell="1" allowOverlap="1" wp14:anchorId="7CB76998" wp14:editId="235AE23C">
+              <wp:anchor distT="45720" distB="45720" distL="114300" distR="114300" simplePos="0" relativeHeight="251661312" behindDoc="0" locked="0" layoutInCell="1" allowOverlap="1" wp14:anchorId="33C9832E" wp14:editId="54BA49B6">
                 <wp:simplePos x="0" y="0"/>
                 <wp:positionH relativeFrom="leftMargin">
                   <wp:posOffset>1620520</wp:posOffset>
@@ -3624,7 +4984,7 @@
           </mc:Choice>
           <mc:Fallback>
             <w:pict>
-              <v:shape w14:anchorId="7CB76998" id="_x0000_s1028" type="#_x0000_t202" style="position:absolute;left:0;text-align:left;margin-left:127.6pt;margin-top:652.05pt;width:141.75pt;height:45.65pt;z-index:251661312;visibility:visible;mso-wrap-style:square;mso-width-percent:0;mso-height-percent:0;mso-wrap-distance-left:9pt;mso-wrap-distance-top:3.6pt;mso-wrap-distance-right:9pt;mso-wrap-distance-bottom:3.6pt;mso-position-horizontal:absolute;mso-position-horizontal-relative:left-margin-area;mso-position-vertical:absolute;mso-position-vertical-relative:top-margin-area;mso-width-percent:0;mso-height-percent:0;mso-width-relative:margin;mso-height-relative:margin;v-text-anchor:top" o:gfxdata="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" stroked="f">
+              <v:shape w14:anchorId="33C9832E" id="_x0000_s1028" type="#_x0000_t202" style="position:absolute;left:0;text-align:left;margin-left:127.6pt;margin-top:652.05pt;width:141.75pt;height:45.65pt;z-index:251661312;visibility:visible;mso-wrap-style:square;mso-width-percent:0;mso-height-percent:0;mso-wrap-distance-left:9pt;mso-wrap-distance-top:3.6pt;mso-wrap-distance-right:9pt;mso-wrap-distance-bottom:3.6pt;mso-position-horizontal:absolute;mso-position-horizontal-relative:left-margin-area;mso-position-vertical:absolute;mso-position-vertical-relative:top-margin-area;mso-width-percent:0;mso-height-percent:0;mso-width-relative:margin;mso-height-relative:margin;v-text-anchor:top" o:gfxdata="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" stroked="f">
                 <v:textbox>
                   <w:txbxContent>
                     <w:p>
@@ -3660,370 +5020,13 @@
           </mc:Fallback>
         </mc:AlternateContent>
       </w:r>
-      <w:r>
-        <w:rPr>
-          <w:rFonts w:eastAsiaTheme="minorEastAsia"/>
-          <w:b/>
-          <w:bCs/>
-          <w:lang w:eastAsia="en-GB"/>
-        </w:rPr>
-        <w:t>Elméleti válasz:</w:t>
-      </w:r>
-      <w:r>
-        <w:rPr>
-          <w:rFonts w:eastAsiaTheme="minorEastAsia"/>
-          <w:lang w:eastAsia="en-GB"/>
-        </w:rPr>
-        <w:t xml:space="preserve"> A Wien-osztónál tudjuk, hogy az </w:t>
-      </w:r>
-      <m:oMath>
-        <m:f>
-          <m:fPr>
-            <m:ctrlPr>
-              <w:rPr>
-                <w:rFonts w:ascii="Cambria Math" w:eastAsiaTheme="minorEastAsia" w:hAnsi="Cambria Math"/>
-                <w:i/>
-                <w:lang w:eastAsia="en-GB"/>
-              </w:rPr>
-            </m:ctrlPr>
-          </m:fPr>
-          <m:num>
-            <m:r>
-              <w:rPr>
-                <w:rFonts w:ascii="Cambria Math" w:eastAsiaTheme="minorEastAsia" w:hAnsi="Cambria Math"/>
-                <w:lang w:eastAsia="en-GB"/>
-              </w:rPr>
-              <m:t>1</m:t>
-            </m:r>
-          </m:num>
-          <m:den>
-            <m:r>
-              <w:rPr>
-                <w:rFonts w:ascii="Cambria Math" w:eastAsiaTheme="minorEastAsia" w:hAnsi="Cambria Math"/>
-                <w:lang w:eastAsia="en-GB"/>
-              </w:rPr>
-              <m:t>RC</m:t>
-            </m:r>
-          </m:den>
-        </m:f>
-      </m:oMath>
-      <w:r>
-        <w:rPr>
-          <w:rFonts w:eastAsiaTheme="minorEastAsia"/>
-          <w:lang w:eastAsia="en-GB"/>
-        </w:rPr>
-        <w:t xml:space="preserve"> értéknél találhatjuk a legnagyobb a értéket, így ott a legkisebb a tompító hatás. </w:t>
-      </w:r>
-    </w:p>
-    <w:p>
-      <w:pPr>
-        <w:rPr>
-          <w:rFonts w:eastAsiaTheme="minorEastAsia"/>
-          <w:lang w:eastAsia="en-GB"/>
-        </w:rPr>
-      </w:pPr>
-      <m:oMathPara>
-        <m:oMath>
-          <m:sSub>
-            <m:sSubPr>
-              <m:ctrlPr>
-                <w:rPr>
-                  <w:rFonts w:ascii="Cambria Math" w:eastAsiaTheme="minorEastAsia" w:hAnsi="Cambria Math"/>
-                  <w:i/>
-                  <w:lang w:eastAsia="en-GB"/>
-                </w:rPr>
-              </m:ctrlPr>
-            </m:sSubPr>
-            <m:e>
-              <m:r>
-                <w:rPr>
-                  <w:rFonts w:ascii="Cambria Math" w:eastAsiaTheme="minorEastAsia" w:hAnsi="Cambria Math"/>
-                  <w:lang w:eastAsia="en-GB"/>
-                </w:rPr>
-                <m:t>a</m:t>
-              </m:r>
-            </m:e>
-            <m:sub>
-              <m:r>
-                <w:rPr>
-                  <w:rFonts w:ascii="Cambria Math" w:eastAsiaTheme="minorEastAsia" w:hAnsi="Cambria Math"/>
-                  <w:lang w:eastAsia="en-GB"/>
-                </w:rPr>
-                <m:t>min</m:t>
-              </m:r>
-            </m:sub>
-          </m:sSub>
-          <m:d>
-            <m:dPr>
-              <m:ctrlPr>
-                <w:rPr>
-                  <w:rFonts w:ascii="Cambria Math" w:eastAsiaTheme="minorEastAsia" w:hAnsi="Cambria Math"/>
-                  <w:i/>
-                  <w:lang w:eastAsia="en-GB"/>
-                </w:rPr>
-              </m:ctrlPr>
-            </m:dPr>
-            <m:e>
-              <m:sSub>
-                <m:sSubPr>
-                  <m:ctrlPr>
-                    <w:rPr>
-                      <w:rFonts w:ascii="Cambria Math" w:eastAsiaTheme="minorEastAsia" w:hAnsi="Cambria Math"/>
-                      <w:i/>
-                      <w:lang w:eastAsia="en-GB"/>
-                    </w:rPr>
-                  </m:ctrlPr>
-                </m:sSubPr>
-                <m:e>
-                  <m:r>
-                    <w:rPr>
-                      <w:rFonts w:ascii="Cambria Math" w:eastAsiaTheme="minorEastAsia" w:hAnsi="Cambria Math"/>
-                      <w:lang w:eastAsia="en-GB"/>
-                    </w:rPr>
-                    <m:t>ω</m:t>
-                  </m:r>
-                </m:e>
-                <m:sub>
-                  <m:r>
-                    <w:rPr>
-                      <w:rFonts w:ascii="Cambria Math" w:eastAsiaTheme="minorEastAsia" w:hAnsi="Cambria Math"/>
-                      <w:lang w:eastAsia="en-GB"/>
-                    </w:rPr>
-                    <m:t>min</m:t>
-                  </m:r>
-                </m:sub>
-              </m:sSub>
-            </m:e>
-          </m:d>
-          <m:r>
-            <w:rPr>
-              <w:rFonts w:ascii="Cambria Math" w:eastAsiaTheme="minorEastAsia" w:hAnsi="Cambria Math"/>
-              <w:lang w:eastAsia="en-GB"/>
-            </w:rPr>
-            <m:t>=</m:t>
-          </m:r>
-          <m:f>
-            <m:fPr>
-              <m:ctrlPr>
-                <w:rPr>
-                  <w:rFonts w:ascii="Cambria Math" w:eastAsiaTheme="minorEastAsia" w:hAnsi="Cambria Math"/>
-                  <w:i/>
-                  <w:lang w:eastAsia="en-GB"/>
-                </w:rPr>
-              </m:ctrlPr>
-            </m:fPr>
-            <m:num>
-              <m:r>
-                <w:rPr>
-                  <w:rFonts w:ascii="Cambria Math" w:eastAsiaTheme="minorEastAsia" w:hAnsi="Cambria Math"/>
-                  <w:lang w:eastAsia="en-GB"/>
-                </w:rPr>
-                <m:t>1</m:t>
-              </m:r>
-            </m:num>
-            <m:den>
-              <m:r>
-                <w:rPr>
-                  <w:rFonts w:ascii="Cambria Math" w:eastAsiaTheme="minorEastAsia" w:hAnsi="Cambria Math"/>
-                  <w:lang w:eastAsia="en-GB"/>
-                </w:rPr>
-                <m:t>3</m:t>
-              </m:r>
-            </m:den>
-          </m:f>
-          <m:r>
-            <w:rPr>
-              <w:rFonts w:ascii="Cambria Math" w:eastAsiaTheme="minorEastAsia" w:hAnsi="Cambria Math"/>
-              <w:lang w:eastAsia="en-GB"/>
-            </w:rPr>
-            <m:t>=&gt;</m:t>
-          </m:r>
-          <m:sSub>
-            <m:sSubPr>
-              <m:ctrlPr>
-                <w:rPr>
-                  <w:rFonts w:ascii="Cambria Math" w:eastAsiaTheme="minorEastAsia" w:hAnsi="Cambria Math"/>
-                  <w:i/>
-                  <w:lang w:eastAsia="en-GB"/>
-                </w:rPr>
-              </m:ctrlPr>
-            </m:sSubPr>
-            <m:e>
-              <m:r>
-                <w:rPr>
-                  <w:rFonts w:ascii="Cambria Math" w:eastAsiaTheme="minorEastAsia" w:hAnsi="Cambria Math"/>
-                  <w:lang w:eastAsia="en-GB"/>
-                </w:rPr>
-                <m:t>ω</m:t>
-              </m:r>
-            </m:e>
-            <m:sub>
-              <m:r>
-                <w:rPr>
-                  <w:rFonts w:ascii="Cambria Math" w:eastAsiaTheme="minorEastAsia" w:hAnsi="Cambria Math"/>
-                  <w:lang w:eastAsia="en-GB"/>
-                </w:rPr>
-                <m:t>min</m:t>
-              </m:r>
-            </m:sub>
-          </m:sSub>
-          <m:r>
-            <w:rPr>
-              <w:rFonts w:ascii="Cambria Math" w:eastAsiaTheme="minorEastAsia" w:hAnsi="Cambria Math"/>
-              <w:lang w:eastAsia="en-GB"/>
-            </w:rPr>
-            <m:t>=</m:t>
-          </m:r>
-          <m:f>
-            <m:fPr>
-              <m:ctrlPr>
-                <w:rPr>
-                  <w:rFonts w:ascii="Cambria Math" w:eastAsiaTheme="minorEastAsia" w:hAnsi="Cambria Math"/>
-                  <w:i/>
-                  <w:lang w:eastAsia="en-GB"/>
-                </w:rPr>
-              </m:ctrlPr>
-            </m:fPr>
-            <m:num>
-              <m:r>
-                <w:rPr>
-                  <w:rFonts w:ascii="Cambria Math" w:eastAsiaTheme="minorEastAsia" w:hAnsi="Cambria Math"/>
-                  <w:lang w:eastAsia="en-GB"/>
-                </w:rPr>
-                <m:t>1</m:t>
-              </m:r>
-            </m:num>
-            <m:den>
-              <m:r>
-                <w:rPr>
-                  <w:rFonts w:ascii="Cambria Math" w:eastAsiaTheme="minorEastAsia" w:hAnsi="Cambria Math"/>
-                  <w:lang w:eastAsia="en-GB"/>
-                </w:rPr>
-                <m:t>RC</m:t>
-              </m:r>
-            </m:den>
-          </m:f>
-          <m:r>
-            <w:rPr>
-              <w:rFonts w:ascii="Cambria Math" w:eastAsiaTheme="minorEastAsia" w:hAnsi="Cambria Math"/>
-              <w:lang w:eastAsia="en-GB"/>
-            </w:rPr>
-            <m:t>=</m:t>
-          </m:r>
-          <m:f>
-            <m:fPr>
-              <m:ctrlPr>
-                <w:rPr>
-                  <w:rFonts w:ascii="Cambria Math" w:eastAsiaTheme="minorEastAsia" w:hAnsi="Cambria Math"/>
-                  <w:i/>
-                  <w:lang w:eastAsia="en-GB"/>
-                </w:rPr>
-              </m:ctrlPr>
-            </m:fPr>
-            <m:num>
-              <m:r>
-                <w:rPr>
-                  <w:rFonts w:ascii="Cambria Math" w:eastAsiaTheme="minorEastAsia" w:hAnsi="Cambria Math"/>
-                  <w:lang w:eastAsia="en-GB"/>
-                </w:rPr>
-                <m:t>1</m:t>
-              </m:r>
-            </m:num>
-            <m:den>
-              <m:r>
-                <w:rPr>
-                  <w:rFonts w:ascii="Cambria Math" w:hAnsi="Cambria Math"/>
-                  <w:lang w:eastAsia="en-GB"/>
-                </w:rPr>
-                <m:t>10000</m:t>
-              </m:r>
-              <m:r>
-                <m:rPr>
-                  <m:sty m:val="p"/>
-                </m:rPr>
-                <w:rPr>
-                  <w:rFonts w:ascii="Cambria Math" w:hAnsi="Cambria Math"/>
-                  <w:lang w:eastAsia="en-GB"/>
-                </w:rPr>
-                <m:t>Ω⋅</m:t>
-              </m:r>
-              <m:r>
-                <w:rPr>
-                  <w:rFonts w:ascii="Cambria Math" w:eastAsiaTheme="minorEastAsia" w:hAnsi="Cambria Math"/>
-                  <w:lang w:eastAsia="en-GB"/>
-                </w:rPr>
-                <m:t>6,8∙</m:t>
-              </m:r>
-              <m:sSup>
-                <m:sSupPr>
-                  <m:ctrlPr>
-                    <w:rPr>
-                      <w:rFonts w:ascii="Cambria Math" w:eastAsiaTheme="minorEastAsia" w:hAnsi="Cambria Math"/>
-                      <w:i/>
-                      <w:lang w:eastAsia="en-GB"/>
-                    </w:rPr>
-                  </m:ctrlPr>
-                </m:sSupPr>
-                <m:e>
-                  <m:r>
-                    <w:rPr>
-                      <w:rFonts w:ascii="Cambria Math" w:eastAsiaTheme="minorEastAsia" w:hAnsi="Cambria Math"/>
-                      <w:lang w:eastAsia="en-GB"/>
-                    </w:rPr>
-                    <m:t>10</m:t>
-                  </m:r>
-                </m:e>
-                <m:sup>
-                  <m:r>
-                    <w:rPr>
-                      <w:rFonts w:ascii="Cambria Math" w:eastAsiaTheme="minorEastAsia" w:hAnsi="Cambria Math"/>
-                      <w:lang w:eastAsia="en-GB"/>
-                    </w:rPr>
-                    <m:t>-6</m:t>
-                  </m:r>
-                </m:sup>
-              </m:sSup>
-              <m:r>
-                <w:rPr>
-                  <w:rFonts w:ascii="Cambria Math" w:eastAsiaTheme="minorEastAsia" w:hAnsi="Cambria Math"/>
-                  <w:lang w:eastAsia="en-GB"/>
-                </w:rPr>
-                <m:t>F</m:t>
-              </m:r>
-            </m:den>
-          </m:f>
-        </m:oMath>
-      </m:oMathPara>
-    </w:p>
-    <w:p>
-      <w:pPr>
-        <w:rPr>
-          <w:rFonts w:eastAsiaTheme="minorEastAsia"/>
-          <w:lang w:eastAsia="en-GB"/>
-        </w:rPr>
-      </w:pPr>
-      <w:r>
-        <w:rPr>
-          <w:rFonts w:eastAsiaTheme="minorEastAsia"/>
-          <w:lang w:eastAsia="en-GB"/>
-        </w:rPr>
-        <w:t xml:space="preserve">A proporcionális integráló áramkörnél tudjuk, hogy a nullához tartva (integráló áramkör) és a végtelenül nagy frekvenciákhoz tartva (deriváló áramkör) lesz minimális a fázis eltolódás. </w:t>
-      </w:r>
-    </w:p>
-    <w:p>
-      <w:pPr>
-        <w:rPr>
-          <w:rFonts w:eastAsiaTheme="minorEastAsia"/>
-          <w:lang w:val="en-US" w:eastAsia="en-GB"/>
-        </w:rPr>
-      </w:pPr>
     </w:p>
     <w:sectPr>
-      <w:headerReference w:type="even" r:id="rId11"/>
-      <w:headerReference w:type="default" r:id="rId12"/>
-      <w:footerReference w:type="even" r:id="rId13"/>
-      <w:footerReference w:type="default" r:id="rId14"/>
-      <w:footerReference w:type="first" r:id="rId15"/>
+      <w:headerReference w:type="even" r:id="rId18"/>
+      <w:headerReference w:type="default" r:id="rId19"/>
+      <w:footerReference w:type="even" r:id="rId20"/>
+      <w:footerReference w:type="default" r:id="rId21"/>
+      <w:footerReference w:type="first" r:id="rId22"/>
       <w:pgSz w:w="12240" w:h="15840"/>
       <w:pgMar w:top="1417" w:right="1417" w:bottom="1417" w:left="1417" w:header="720" w:footer="720" w:gutter="0"/>
       <w:cols w:space="720"/>
@@ -5599,7 +6602,7 @@
   <w:style w:type="paragraph" w:default="1" w:styleId="Norml">
     <w:name w:val="Normal"/>
     <w:qFormat/>
-    <w:rsid w:val="00E56DF8"/>
+    <w:rsid w:val="00492EC7"/>
     <w:pPr>
       <w:spacing w:after="0" w:line="240" w:lineRule="auto"/>
       <w:ind w:firstLine="567"/>

</xml_diff>